<commit_message>
update program note to reflect discord integration
</commit_message>
<xml_diff>
--- a/blob/Politics I Program Note.docx
+++ b/blob/Politics I Program Note.docx
@@ -181,7 +181,19 @@
         <w:rPr>
           <w:rFonts w:ascii="Andale Mono" w:hAnsi="Andale Mono"/>
         </w:rPr>
-        <w:t xml:space="preserve">Text me here: (929) 334-3697 </w:t>
+        <w:t xml:space="preserve">Text me here: </w:t>
+      </w:r>
+      <w:r>
+        <w:rPr>
+          <w:rFonts w:ascii="Andale Mono" w:hAnsi="Andale Mono"/>
+        </w:rPr>
+        <w:t xml:space="preserve">+1 </w:t>
+      </w:r>
+      <w:r>
+        <w:rPr>
+          <w:rFonts w:ascii="Andale Mono" w:hAnsi="Andale Mono"/>
+        </w:rPr>
+        <w:t xml:space="preserve">(929) 334-3697 </w:t>
       </w:r>
     </w:p>
     <w:p>
@@ -201,7 +213,33 @@
         <w:rPr>
           <w:rFonts w:ascii="Andale Mono" w:hAnsi="Andale Mono"/>
         </w:rPr>
-        <w:t xml:space="preserve">Tweet at me here: @InteractiveMus4 </w:t>
+        <w:t>Tweet at me here: @InteractiveMus4</w:t>
+      </w:r>
+    </w:p>
+    <w:p>
+      <w:pPr>
+        <w:jc w:val="both"/>
+        <w:rPr>
+          <w:rFonts w:ascii="Andale Mono" w:hAnsi="Andale Mono"/>
+        </w:rPr>
+      </w:pPr>
+      <w:r>
+        <w:rPr>
+          <w:rFonts w:ascii="Andale Mono" w:hAnsi="Andale Mono"/>
+        </w:rPr>
+        <w:t>// Message me on Discord here:</w:t>
+      </w:r>
+      <w:r>
+        <w:rPr>
+          <w:rFonts w:ascii="Andale Mono" w:hAnsi="Andale Mono"/>
+        </w:rPr>
+        <w:t xml:space="preserve"> </w:t>
+      </w:r>
+      <w:r>
+        <w:rPr>
+          <w:rFonts w:ascii="Andale Mono" w:hAnsi="Andale Mono"/>
+        </w:rPr>
+        <w:t>https://discord.gg/ksUKXXJNys</w:t>
       </w:r>
     </w:p>
     <w:p>
@@ -726,6 +764,7 @@
   <w:style w:type="character" w:default="1" w:styleId="DefaultParagraphFont">
     <w:name w:val="Default Paragraph Font"/>
     <w:uiPriority w:val="1"/>
+    <w:semiHidden/>
     <w:unhideWhenUsed/>
   </w:style>
   <w:style w:type="table" w:default="1" w:styleId="TableNormal">

</xml_diff>